<commit_message>
Atualização na definição de processo de requisitos
</commit_message>
<xml_diff>
--- a/Processo/Definição/GRE-Processo Requisitos .docx
+++ b/Processo/Definição/GRE-Processo Requisitos .docx
@@ -7553,6 +7553,9 @@
         </w:tc>
       </w:tr>
       <w:tr>
+        <w:trPr>
+          <w:trHeight w:val="362"/>
+        </w:trPr>
         <w:tc>
           <w:tcPr>
             <w:tcW w:w="2404" w:type="dxa"/>
@@ -7585,26 +7588,24 @@
             <w:pPr>
               <w:rPr>
                 <w:rFonts w:ascii="Arial" w:hAnsi="Arial" w:cs="Arial"/>
-              </w:rPr>
-            </w:pPr>
-            <w:r>
-              <w:rPr>
-                <w:rFonts w:ascii="Arial" w:hAnsi="Arial" w:cs="Arial"/>
-              </w:rPr>
-              <w:t>Documento de Visão do Usuário</w:t>
-            </w:r>
-            <w:r>
-              <w:rPr>
-                <w:rFonts w:ascii="Arial" w:hAnsi="Arial" w:cs="Arial"/>
-              </w:rPr>
-              <w:t xml:space="preserve">. </w:t>
-            </w:r>
-            <w:r>
-              <w:rPr>
-                <w:rFonts w:ascii="Arial" w:hAnsi="Arial" w:cs="Arial"/>
-                <w:highlight w:val="yellow"/>
-              </w:rPr>
-              <w:t>&lt;Hiperlink&gt;</w:t>
+                <w:u w:val="single"/>
+              </w:rPr>
+            </w:pPr>
+            <w:hyperlink r:id="rId7" w:history="1">
+              <w:r>
+                <w:rPr>
+                  <w:rStyle w:val="Hyperlink"/>
+                  <w:rFonts w:ascii="Arial" w:hAnsi="Arial" w:cs="Arial"/>
+                </w:rPr>
+                <w:t>Documento de Visão do Usuário</w:t>
+              </w:r>
+            </w:hyperlink>
+            <w:r>
+              <w:rPr>
+                <w:rFonts w:ascii="Arial" w:hAnsi="Arial" w:cs="Arial"/>
+                <w:u w:val="single"/>
+              </w:rPr>
+              <w:t>.</w:t>
             </w:r>
           </w:p>
         </w:tc>
@@ -8436,33 +8437,25 @@
             <w:pPr>
               <w:rPr>
                 <w:rFonts w:ascii="Arial" w:hAnsi="Arial" w:cs="Arial"/>
-              </w:rPr>
-            </w:pPr>
-            <w:r>
-              <w:rPr>
-                <w:rFonts w:ascii="Arial" w:hAnsi="Arial" w:cs="Arial"/>
-              </w:rPr>
-              <w:t xml:space="preserve">Nova versão do </w:t>
-            </w:r>
-            <w:r>
-              <w:rPr>
-                <w:rFonts w:ascii="Arial" w:hAnsi="Arial" w:cs="Arial"/>
-              </w:rPr>
-              <w:t>Documento de Visão do Usuário</w:t>
-            </w:r>
-            <w:r>
-              <w:rPr>
-                <w:rFonts w:ascii="Arial" w:hAnsi="Arial" w:cs="Arial"/>
-              </w:rPr>
-              <w:t xml:space="preserve">. </w:t>
-            </w:r>
-            <w:r>
-              <w:rPr>
-                <w:rFonts w:ascii="Arial" w:hAnsi="Arial" w:cs="Arial"/>
-                <w:highlight w:val="yellow"/>
-              </w:rPr>
-              <w:t>&lt;Hiperlink&gt;</w:t>
-            </w:r>
+                <w:u w:val="single"/>
+              </w:rPr>
+            </w:pPr>
+            <w:hyperlink r:id="rId8" w:history="1">
+              <w:r>
+                <w:rPr>
+                  <w:rStyle w:val="Hyperlink"/>
+                  <w:rFonts w:ascii="Arial" w:hAnsi="Arial" w:cs="Arial"/>
+                </w:rPr>
+                <w:t xml:space="preserve">Nova versão do </w:t>
+              </w:r>
+              <w:r>
+                <w:rPr>
+                  <w:rStyle w:val="Hyperlink"/>
+                  <w:rFonts w:ascii="Arial" w:hAnsi="Arial" w:cs="Arial"/>
+                </w:rPr>
+                <w:t>Documento de Visão do Usuário</w:t>
+              </w:r>
+            </w:hyperlink>
           </w:p>
         </w:tc>
       </w:tr>
@@ -9671,14 +9664,7 @@
               <w:rPr>
                 <w:rFonts w:ascii="Arial" w:hAnsi="Arial" w:cs="Arial"/>
               </w:rPr>
-              <w:t xml:space="preserve">Todas as tarefas devem ser executadas antes do encerramento da </w:t>
-            </w:r>
-            <w:r>
-              <w:rPr>
-                <w:rFonts w:ascii="Arial" w:hAnsi="Arial" w:cs="Arial"/>
-              </w:rPr>
-              <w:lastRenderedPageBreak/>
-              <w:t xml:space="preserve">atividade. </w:t>
+              <w:t xml:space="preserve">Todas as tarefas devem ser executadas antes do encerramento da atividade. </w:t>
             </w:r>
           </w:p>
         </w:tc>
@@ -9703,7 +9689,6 @@
                 <w:b/>
                 <w:bCs/>
               </w:rPr>
-              <w:lastRenderedPageBreak/>
               <w:t>Produtos</w:t>
             </w:r>
           </w:p>
@@ -9719,56 +9704,76 @@
                 <w:rFonts w:ascii="Arial" w:hAnsi="Arial" w:cs="Arial"/>
               </w:rPr>
             </w:pPr>
-            <w:r>
-              <w:rPr>
-                <w:rFonts w:ascii="Arial" w:hAnsi="Arial" w:cs="Arial"/>
-              </w:rPr>
-              <w:t xml:space="preserve">Documento </w:t>
-            </w:r>
-            <w:r>
-              <w:rPr>
-                <w:rFonts w:ascii="Arial" w:hAnsi="Arial" w:cs="Arial"/>
-              </w:rPr>
-              <w:t>Especificação Objetivos e Requisitos</w:t>
-            </w:r>
+            <w:hyperlink r:id="rId9" w:history="1">
+              <w:r>
+                <w:rPr>
+                  <w:rStyle w:val="Hyperlink"/>
+                  <w:rFonts w:ascii="Arial" w:hAnsi="Arial" w:cs="Arial"/>
+                </w:rPr>
+                <w:t>Documento Especificação Objetivos e Requisitos (EOR</w:t>
+              </w:r>
+              <w:proofErr w:type="gramStart"/>
+              <w:r>
+                <w:rPr>
+                  <w:rStyle w:val="Hyperlink"/>
+                  <w:rFonts w:ascii="Arial" w:hAnsi="Arial" w:cs="Arial"/>
+                </w:rPr>
+                <w:t>)</w:t>
+              </w:r>
+              <w:r>
+                <w:rPr>
+                  <w:rStyle w:val="Hyperlink"/>
+                  <w:rFonts w:ascii="Arial" w:hAnsi="Arial" w:cs="Arial"/>
+                </w:rPr>
+                <w:t>,</w:t>
+              </w:r>
+              <w:proofErr w:type="gramEnd"/>
+            </w:hyperlink>
             <w:r>
               <w:rPr>
                 <w:rFonts w:ascii="Arial" w:hAnsi="Arial" w:cs="Arial"/>
               </w:rPr>
               <w:t xml:space="preserve"> </w:t>
             </w:r>
-            <w:r>
-              <w:rPr>
-                <w:rFonts w:ascii="Arial" w:hAnsi="Arial" w:cs="Arial"/>
-              </w:rPr>
-              <w:t>(EOR)</w:t>
-            </w:r>
-            <w:r>
-              <w:rPr>
-                <w:rFonts w:ascii="Arial" w:hAnsi="Arial" w:cs="Arial"/>
-              </w:rPr>
-              <w:t xml:space="preserve">, Matriz de </w:t>
-            </w:r>
-            <w:proofErr w:type="spellStart"/>
-            <w:r>
-              <w:rPr>
-                <w:rFonts w:ascii="Arial" w:hAnsi="Arial" w:cs="Arial"/>
-              </w:rPr>
-              <w:t>Rastreabilidade</w:t>
-            </w:r>
-            <w:proofErr w:type="spellEnd"/>
-            <w:r>
-              <w:rPr>
-                <w:rFonts w:ascii="Arial" w:hAnsi="Arial" w:cs="Arial"/>
-              </w:rPr>
-              <w:t xml:space="preserve"> e Processo de Gerencia de Mudança de Requisitos. </w:t>
-            </w:r>
-            <w:r>
-              <w:rPr>
-                <w:rFonts w:ascii="Arial" w:hAnsi="Arial" w:cs="Arial"/>
-                <w:highlight w:val="yellow"/>
-              </w:rPr>
-              <w:t>&lt;Hiperlink&gt;</w:t>
+            <w:hyperlink r:id="rId10" w:history="1">
+              <w:r>
+                <w:rPr>
+                  <w:rStyle w:val="Hyperlink"/>
+                  <w:rFonts w:ascii="Arial" w:hAnsi="Arial" w:cs="Arial"/>
+                </w:rPr>
+                <w:t xml:space="preserve">Matriz de </w:t>
+              </w:r>
+              <w:proofErr w:type="spellStart"/>
+              <w:r>
+                <w:rPr>
+                  <w:rStyle w:val="Hyperlink"/>
+                  <w:rFonts w:ascii="Arial" w:hAnsi="Arial" w:cs="Arial"/>
+                </w:rPr>
+                <w:lastRenderedPageBreak/>
+                <w:t>Rastreabilidade</w:t>
+              </w:r>
+              <w:proofErr w:type="spellEnd"/>
+            </w:hyperlink>
+            <w:r>
+              <w:rPr>
+                <w:rFonts w:ascii="Arial" w:hAnsi="Arial" w:cs="Arial"/>
+              </w:rPr>
+              <w:t xml:space="preserve"> e </w:t>
+            </w:r>
+            <w:hyperlink r:id="rId11" w:history="1">
+              <w:r>
+                <w:rPr>
+                  <w:rStyle w:val="Hyperlink"/>
+                  <w:rFonts w:ascii="Arial" w:hAnsi="Arial" w:cs="Arial"/>
+                </w:rPr>
+                <w:t>Processo de Gerencia de Mudança de Requisitos</w:t>
+              </w:r>
+            </w:hyperlink>
+            <w:r>
+              <w:rPr>
+                <w:rFonts w:ascii="Arial" w:hAnsi="Arial" w:cs="Arial"/>
+              </w:rPr>
+              <w:t>.</w:t>
             </w:r>
           </w:p>
         </w:tc>
@@ -9793,6 +9798,7 @@
                 <w:b/>
                 <w:bCs/>
               </w:rPr>
+              <w:lastRenderedPageBreak/>
               <w:t>Ferramentas</w:t>
             </w:r>
           </w:p>
@@ -10580,25 +10586,15 @@
                 <w:rFonts w:ascii="Arial" w:hAnsi="Arial" w:cs="Arial"/>
               </w:rPr>
             </w:pPr>
-            <w:r>
-              <w:rPr>
-                <w:rFonts w:ascii="Arial" w:hAnsi="Arial" w:cs="Arial"/>
-              </w:rPr>
-              <w:t>Ata de comprometimento</w:t>
-            </w:r>
-            <w:r>
-              <w:rPr>
-                <w:rFonts w:ascii="Arial" w:hAnsi="Arial" w:cs="Arial"/>
-              </w:rPr>
-              <w:t xml:space="preserve">. </w:t>
-            </w:r>
-            <w:r>
-              <w:rPr>
-                <w:rFonts w:ascii="Arial" w:hAnsi="Arial" w:cs="Arial"/>
-                <w:highlight w:val="yellow"/>
-              </w:rPr>
-              <w:t>&lt;Hiperlink&gt;</w:t>
-            </w:r>
+            <w:hyperlink r:id="rId12" w:history="1">
+              <w:r>
+                <w:rPr>
+                  <w:rStyle w:val="Hyperlink"/>
+                  <w:rFonts w:ascii="Arial" w:hAnsi="Arial" w:cs="Arial"/>
+                </w:rPr>
+                <w:t>Ata de comprometimento</w:t>
+              </w:r>
+            </w:hyperlink>
           </w:p>
         </w:tc>
       </w:tr>
@@ -11172,27 +11168,25 @@
             <w:pPr>
               <w:rPr>
                 <w:rFonts w:ascii="Arial" w:hAnsi="Arial" w:cs="Arial"/>
-              </w:rPr>
-            </w:pPr>
-            <w:r>
-              <w:rPr>
-                <w:rFonts w:ascii="Arial" w:hAnsi="Arial" w:cs="Arial"/>
-              </w:rPr>
-              <w:t>Ata de validação</w:t>
-            </w:r>
-            <w:r>
-              <w:rPr>
-                <w:rFonts w:ascii="Arial" w:hAnsi="Arial" w:cs="Arial"/>
-              </w:rPr>
-              <w:t xml:space="preserve">. </w:t>
-            </w:r>
-            <w:r>
-              <w:rPr>
-                <w:rFonts w:ascii="Arial" w:hAnsi="Arial" w:cs="Arial"/>
-                <w:highlight w:val="yellow"/>
-              </w:rPr>
-              <w:t>&lt;Hiperlink&gt;</w:t>
-            </w:r>
+                <w:u w:val="single"/>
+              </w:rPr>
+            </w:pPr>
+            <w:hyperlink r:id="rId13" w:history="1">
+              <w:r>
+                <w:rPr>
+                  <w:rStyle w:val="Hyperlink"/>
+                  <w:rFonts w:ascii="Arial" w:hAnsi="Arial" w:cs="Arial"/>
+                </w:rPr>
+                <w:t>Ata de validação</w:t>
+              </w:r>
+              <w:r>
+                <w:rPr>
+                  <w:rStyle w:val="Hyperlink"/>
+                  <w:rFonts w:ascii="Arial" w:hAnsi="Arial" w:cs="Arial"/>
+                </w:rPr>
+                <w:t xml:space="preserve"> de requisitos</w:t>
+              </w:r>
+            </w:hyperlink>
           </w:p>
         </w:tc>
       </w:tr>

</xml_diff>